<commit_message>
Updates to Data Cleaning
</commit_message>
<xml_diff>
--- a/Analysis Tasks.docx
+++ b/Analysis Tasks.docx
@@ -202,7 +202,6 @@
           <w:sz w:val="20"/>
         </w:rPr>
       </w:pPr>
-      <w:bookmarkStart w:id="0" w:name="_GoBack"/>
       <w:r>
         <w:rPr>
           <w:rFonts w:ascii="Arial" w:hAnsi="Arial" w:cs="Arial"/>
@@ -212,7 +211,6 @@
         <w:t>Sort alphabetically</w:t>
       </w:r>
     </w:p>
-    <w:bookmarkEnd w:id="0"/>
     <w:p>
       <w:pPr>
         <w:pStyle w:val="ListParagraph"/>
@@ -222,12 +220,15 @@
         </w:numPr>
         <w:rPr>
           <w:rFonts w:ascii="Arial" w:hAnsi="Arial" w:cs="Arial"/>
-          <w:sz w:val="20"/>
-        </w:rPr>
-      </w:pPr>
-      <w:r>
-        <w:rPr>
-          <w:rFonts w:ascii="Arial" w:hAnsi="Arial" w:cs="Arial"/>
+          <w:b/>
+          <w:sz w:val="20"/>
+        </w:rPr>
+      </w:pPr>
+      <w:bookmarkStart w:id="0" w:name="_GoBack"/>
+      <w:r>
+        <w:rPr>
+          <w:rFonts w:ascii="Arial" w:hAnsi="Arial" w:cs="Arial"/>
+          <w:b/>
           <w:sz w:val="20"/>
         </w:rPr>
         <w:t>Error Check:</w:t>
@@ -242,12 +243,14 @@
         </w:numPr>
         <w:rPr>
           <w:rFonts w:ascii="Arial" w:hAnsi="Arial" w:cs="Arial"/>
-          <w:sz w:val="20"/>
-        </w:rPr>
-      </w:pPr>
-      <w:r>
-        <w:rPr>
-          <w:rFonts w:ascii="Arial" w:hAnsi="Arial" w:cs="Arial"/>
+          <w:b/>
+          <w:sz w:val="20"/>
+        </w:rPr>
+      </w:pPr>
+      <w:r>
+        <w:rPr>
+          <w:rFonts w:ascii="Arial" w:hAnsi="Arial" w:cs="Arial"/>
+          <w:b/>
           <w:sz w:val="20"/>
         </w:rPr>
         <w:t>Unit test that there are no species with NA values</w:t>
@@ -262,17 +265,20 @@
         </w:numPr>
         <w:rPr>
           <w:rFonts w:ascii="Arial" w:hAnsi="Arial" w:cs="Arial"/>
-          <w:sz w:val="20"/>
-        </w:rPr>
-      </w:pPr>
-      <w:r>
-        <w:rPr>
-          <w:rFonts w:ascii="Arial" w:hAnsi="Arial" w:cs="Arial"/>
+          <w:b/>
+          <w:sz w:val="20"/>
+        </w:rPr>
+      </w:pPr>
+      <w:r>
+        <w:rPr>
+          <w:rFonts w:ascii="Arial" w:hAnsi="Arial" w:cs="Arial"/>
+          <w:b/>
           <w:sz w:val="20"/>
         </w:rPr>
         <w:t>Unit test that there are no species with values over 100</w:t>
       </w:r>
     </w:p>
+    <w:bookmarkEnd w:id="0"/>
     <w:p>
       <w:pPr>
         <w:rPr>
@@ -484,12 +490,14 @@
         </w:numPr>
         <w:rPr>
           <w:rFonts w:ascii="Arial" w:hAnsi="Arial" w:cs="Arial"/>
-          <w:sz w:val="20"/>
-        </w:rPr>
-      </w:pPr>
-      <w:r>
-        <w:rPr>
-          <w:rFonts w:ascii="Arial" w:hAnsi="Arial" w:cs="Arial"/>
+          <w:b/>
+          <w:sz w:val="20"/>
+        </w:rPr>
+      </w:pPr>
+      <w:r>
+        <w:rPr>
+          <w:rFonts w:ascii="Arial" w:hAnsi="Arial" w:cs="Arial"/>
+          <w:b/>
           <w:sz w:val="20"/>
         </w:rPr>
         <w:t>Unit test</w:t>
@@ -497,6 +505,7 @@
       <w:r>
         <w:rPr>
           <w:rFonts w:ascii="Arial" w:hAnsi="Arial" w:cs="Arial"/>
+          <w:b/>
           <w:sz w:val="20"/>
         </w:rPr>
         <w:t xml:space="preserve"> that there is a consistent number of observations per year</w:t>
@@ -572,26 +581,22 @@
         </w:numPr>
         <w:rPr>
           <w:rFonts w:ascii="Arial" w:hAnsi="Arial" w:cs="Arial"/>
-          <w:sz w:val="20"/>
-        </w:rPr>
-      </w:pPr>
-      <w:r>
-        <w:rPr>
-          <w:rFonts w:ascii="Arial" w:hAnsi="Arial" w:cs="Arial"/>
-          <w:sz w:val="20"/>
-        </w:rPr>
-        <w:t>Unit test</w:t>
-      </w:r>
-      <w:r>
-        <w:rPr>
-          <w:rFonts w:ascii="Arial" w:hAnsi="Arial" w:cs="Arial"/>
-          <w:sz w:val="20"/>
-        </w:rPr>
-        <w:t xml:space="preserve"> </w:t>
-      </w:r>
-      <w:r>
-        <w:rPr>
-          <w:rFonts w:ascii="Arial" w:hAnsi="Arial" w:cs="Arial"/>
+          <w:b/>
+          <w:sz w:val="20"/>
+        </w:rPr>
+      </w:pPr>
+      <w:r>
+        <w:rPr>
+          <w:rFonts w:ascii="Arial" w:hAnsi="Arial" w:cs="Arial"/>
+          <w:b/>
+          <w:sz w:val="20"/>
+        </w:rPr>
+        <w:t xml:space="preserve">Unit test </w:t>
+      </w:r>
+      <w:r>
+        <w:rPr>
+          <w:rFonts w:ascii="Arial" w:hAnsi="Arial" w:cs="Arial"/>
+          <w:b/>
           <w:sz w:val="20"/>
         </w:rPr>
         <w:t>Labels and treatments match comb-by-plot</w:t>

</xml_diff>